<commit_message>
feat: Thêm filter ngày nhập trạm và ngày tạo cho quản lý nguồn nhập - Cập nhật backend API để hỗ trợ filter theo stationEntryDate và createdAt - Thêm UI filter với date picker cho ngày nhập trạm và ngày tạo - Cập nhật frontend để truyền filter params lên backend - Tổ chức lại layout filter với các section riêng biệt
</commit_message>
<xml_diff>
--- a/Phần-1.docx
+++ b/Phần-1.docx
@@ -1087,17 +1087,68 @@
     </w:p>
     <w:p>
       <w:pPr>
-        <w:jc w:val="both"/>
-        <w:rPr>
-          <w:color w:val="000000" w:themeColor="text1"/>
-          <w:szCs w:val="28"/>
-        </w:rPr>
-      </w:pPr>
-      <w:r>
-        <w:rPr>
-          <w:color w:val="000000" w:themeColor="text1"/>
-          <w:szCs w:val="28"/>
-        </w:rPr>
+        <w:jc w:val="center"/>
+        <w:rPr>
+          <w:color w:val="000000" w:themeColor="text1"/>
+          <w:szCs w:val="28"/>
+        </w:rPr>
+      </w:pPr>
+      <w:r>
+        <w:rPr>
+          <w:color w:val="000000" w:themeColor="text1"/>
+          <w:szCs w:val="28"/>
+        </w:rPr>
+        <w:drawing>
+          <wp:inline distT="0" distB="0" distL="0" distR="0" wp14:anchorId="2585F032" wp14:editId="63D061E4">
+            <wp:extent cx="2629887" cy="1467640"/>
+            <wp:effectExtent l="0" t="0" r="0" b="0"/>
+            <wp:docPr id="7" name="Picture 7"/>
+            <wp:cNvGraphicFramePr>
+              <a:graphicFrameLocks xmlns:a="http://schemas.openxmlformats.org/drawingml/2006/main" noChangeAspect="1"/>
+            </wp:cNvGraphicFramePr>
+            <a:graphic xmlns:a="http://schemas.openxmlformats.org/drawingml/2006/main">
+              <a:graphicData uri="http://schemas.openxmlformats.org/drawingml/2006/picture">
+                <pic:pic xmlns:pic="http://schemas.openxmlformats.org/drawingml/2006/picture">
+                  <pic:nvPicPr>
+                    <pic:cNvPr id="1" name=""/>
+                    <pic:cNvPicPr/>
+                  </pic:nvPicPr>
+                  <pic:blipFill>
+                    <a:blip r:embed="rId11"/>
+                    <a:stretch>
+                      <a:fillRect/>
+                    </a:stretch>
+                  </pic:blipFill>
+                  <pic:spPr>
+                    <a:xfrm rot="10800000" flipV="1">
+                      <a:off x="0" y="0"/>
+                      <a:ext cx="2638074" cy="1472209"/>
+                    </a:xfrm>
+                    <a:prstGeom prst="rect">
+                      <a:avLst/>
+                    </a:prstGeom>
+                  </pic:spPr>
+                </pic:pic>
+              </a:graphicData>
+            </a:graphic>
+          </wp:inline>
+        </w:drawing>
+      </w:r>
+    </w:p>
+    <w:p>
+      <w:pPr>
+        <w:jc w:val="both"/>
+        <w:rPr>
+          <w:color w:val="000000" w:themeColor="text1"/>
+          <w:szCs w:val="28"/>
+        </w:rPr>
+      </w:pPr>
+      <w:r>
+        <w:rPr>
+          <w:color w:val="000000" w:themeColor="text1"/>
+          <w:szCs w:val="28"/>
+        </w:rPr>
+        <w:lastRenderedPageBreak/>
         <w:t>Rode: Chức năng thêm bài viết, chỉnh sửa và xóa chỉ có ad (Trợ lý quân nhu Lữ đoàn thực hiện</w:t>
       </w:r>
       <w:r>
@@ -1162,15 +1213,260 @@
           <w:b w:val="0"/>
           <w:szCs w:val="28"/>
         </w:rPr>
+        <w:t>Lữ đoàn Công binh hỗn hợp 279 trực thuộc Binh chủng Công binh là một trong những đơn vị công binh chủ lực, có truyền thống anh hùng, được hình thành và trưởng thành trong khói lửa chiến tranh, tiếp tục phát triển vững mạnh trong thời bình, góp phần xây dựng và bảo vệ Tổ quốc Việt Nam xã hội chủ nghĩa.</w:t>
+      </w:r>
+    </w:p>
+    <w:p>
+      <w:pPr>
+        <w:spacing w:before="100" w:beforeAutospacing="1" w:after="100" w:afterAutospacing="1" w:line="240" w:lineRule="auto"/>
+        <w:jc w:val="both"/>
+        <w:outlineLvl w:val="3"/>
+        <w:rPr>
+          <w:rFonts w:eastAsia="Times New Roman" w:cs="Times New Roman"/>
+          <w:bCs/>
+          <w:szCs w:val="28"/>
+        </w:rPr>
+      </w:pPr>
+      <w:r>
+        <w:rPr>
+          <w:rFonts w:eastAsia="Times New Roman" w:cs="Times New Roman"/>
+          <w:bCs/>
+          <w:szCs w:val="28"/>
+        </w:rPr>
+        <w:t>Quá trình hình thành và phát triển</w:t>
+      </w:r>
+    </w:p>
+    <w:p>
+      <w:pPr>
+        <w:spacing w:before="100" w:beforeAutospacing="1" w:after="100" w:afterAutospacing="1" w:line="240" w:lineRule="auto"/>
+        <w:jc w:val="both"/>
+        <w:rPr>
+          <w:rFonts w:eastAsia="Times New Roman" w:cs="Times New Roman"/>
+          <w:b w:val="0"/>
+          <w:szCs w:val="28"/>
+        </w:rPr>
+      </w:pPr>
+      <w:r>
+        <w:rPr>
+          <w:rFonts w:eastAsia="Times New Roman" w:cs="Times New Roman"/>
+          <w:b w:val="0"/>
+          <w:szCs w:val="28"/>
+        </w:rPr>
+        <w:t xml:space="preserve">Lữ đoàn 279 được thành lập ngày </w:t>
+      </w:r>
+      <w:r>
+        <w:rPr>
+          <w:rFonts w:eastAsia="Times New Roman" w:cs="Times New Roman"/>
+          <w:bCs/>
+          <w:szCs w:val="28"/>
+        </w:rPr>
+        <w:t>12 tháng 8 năm 1972</w:t>
+      </w:r>
+      <w:r>
+        <w:rPr>
+          <w:rFonts w:eastAsia="Times New Roman" w:cs="Times New Roman"/>
+          <w:b w:val="0"/>
+          <w:szCs w:val="28"/>
+        </w:rPr>
+        <w:t xml:space="preserve">, trong bối cảnh cuộc kháng chiến chống Mỹ cứu nước bước vào giai đoạn quyết liệt. Ngay từ những ngày đầu thành lập, đơn vị đã đảm nhiệm nhiệm vụ đặc biệt quan trọng: </w:t>
+      </w:r>
+      <w:r>
+        <w:rPr>
+          <w:rFonts w:eastAsia="Times New Roman" w:cs="Times New Roman"/>
+          <w:bCs/>
+          <w:szCs w:val="28"/>
+        </w:rPr>
+        <w:t>mở đường, xây dựng công trình chiến đấu, rà phá bom mìn, đảm bảo giao thông vận tải và bảo vệ các tuyến đường huyết mạch</w:t>
+      </w:r>
+      <w:r>
+        <w:rPr>
+          <w:rFonts w:eastAsia="Times New Roman" w:cs="Times New Roman"/>
+          <w:b w:val="0"/>
+          <w:szCs w:val="28"/>
+        </w:rPr>
+        <w:t>, phục vụ trực tiếp cho các chiến dịch lớn ở chiến trường miền Nam và nước bạn Lào, Campuchia.</w:t>
+      </w:r>
+    </w:p>
+    <w:p>
+      <w:pPr>
+        <w:spacing w:before="100" w:beforeAutospacing="1" w:after="100" w:afterAutospacing="1" w:line="240" w:lineRule="auto"/>
+        <w:jc w:val="both"/>
+        <w:rPr>
+          <w:rFonts w:eastAsia="Times New Roman" w:cs="Times New Roman"/>
+          <w:b w:val="0"/>
+          <w:szCs w:val="28"/>
+        </w:rPr>
+      </w:pPr>
+      <w:r>
+        <w:rPr>
+          <w:rFonts w:eastAsia="Times New Roman" w:cs="Times New Roman"/>
+          <w:b w:val="0"/>
+          <w:szCs w:val="28"/>
+        </w:rPr>
+        <w:t>Trong suốt cuộc kháng chiến chống Mỹ, đơn vị đã vượt qua muôn vàn khó khăn, gian khổ, không quản hy sinh, bám trụ trên các địa bàn ác liệt như đường Trường Sơn, Tây Nguyên, miền Đông Nam Bộ… Hoàn thành xuất sắc mọi nhiệm vụ được giao, góp phần quan trọng vào thắng lợi của dân tộc.</w:t>
+      </w:r>
+    </w:p>
+    <w:p>
+      <w:pPr>
+        <w:spacing w:before="100" w:beforeAutospacing="1" w:after="100" w:afterAutospacing="1" w:line="240" w:lineRule="auto"/>
+        <w:jc w:val="both"/>
+        <w:rPr>
+          <w:rFonts w:eastAsia="Times New Roman" w:cs="Times New Roman"/>
+          <w:b w:val="0"/>
+          <w:szCs w:val="28"/>
+        </w:rPr>
+      </w:pPr>
+      <w:r>
+        <w:rPr>
+          <w:rFonts w:eastAsia="Times New Roman" w:cs="Times New Roman"/>
+          <w:b w:val="0"/>
+          <w:szCs w:val="28"/>
+        </w:rPr>
+        <w:t>Sau ngày đất nước thống nhất, bước vào thời kỳ xây dựng và bảo vệ Tổ quốc, Lữ đoàn 279 tiếp tục phát huy truyền thống "Mở đường thắng lợi", tham gia thi công các công trình quân sự, dân sự trọng điểm, làm nhiệm vụ rà phá bom mìn sau chiến tranh, khắc phục hậu quả thiên tai và cứu hộ cứu nạn.</w:t>
+      </w:r>
+    </w:p>
+    <w:p>
+      <w:pPr>
+        <w:spacing w:before="100" w:beforeAutospacing="1" w:after="100" w:afterAutospacing="1" w:line="240" w:lineRule="auto"/>
+        <w:jc w:val="both"/>
+        <w:outlineLvl w:val="3"/>
+        <w:rPr>
+          <w:rFonts w:eastAsia="Times New Roman" w:cs="Times New Roman"/>
+          <w:bCs/>
+          <w:szCs w:val="28"/>
+        </w:rPr>
+      </w:pPr>
+      <w:r>
+        <w:rPr>
+          <w:rFonts w:eastAsia="Times New Roman" w:cs="Times New Roman"/>
+          <w:bCs/>
+          <w:szCs w:val="28"/>
+        </w:rPr>
+        <w:t>Truyền thống và phẩm chất tiêu biểu</w:t>
+      </w:r>
+    </w:p>
+    <w:p>
+      <w:pPr>
+        <w:spacing w:before="100" w:beforeAutospacing="1" w:after="100" w:afterAutospacing="1" w:line="240" w:lineRule="auto"/>
+        <w:jc w:val="both"/>
+        <w:rPr>
+          <w:rFonts w:eastAsia="Times New Roman" w:cs="Times New Roman"/>
+          <w:b w:val="0"/>
+          <w:szCs w:val="28"/>
+        </w:rPr>
+      </w:pPr>
+      <w:r>
+        <w:rPr>
+          <w:rFonts w:eastAsia="Times New Roman" w:cs="Times New Roman"/>
+          <w:b w:val="0"/>
+          <w:szCs w:val="28"/>
+        </w:rPr>
+        <w:t xml:space="preserve">Trải qua hơn </w:t>
+      </w:r>
+      <w:r>
+        <w:rPr>
+          <w:rFonts w:eastAsia="Times New Roman" w:cs="Times New Roman"/>
+          <w:bCs/>
+          <w:szCs w:val="28"/>
+        </w:rPr>
+        <w:t>5</w:t>
+      </w:r>
+      <w:r>
+        <w:rPr>
+          <w:rFonts w:eastAsia="Times New Roman" w:cs="Times New Roman"/>
+          <w:bCs/>
+          <w:szCs w:val="28"/>
+        </w:rPr>
+        <w:t>3</w:t>
+      </w:r>
+      <w:r>
+        <w:rPr>
+          <w:rFonts w:eastAsia="Times New Roman" w:cs="Times New Roman"/>
+          <w:bCs/>
+          <w:szCs w:val="28"/>
+        </w:rPr>
+        <w:t xml:space="preserve"> năm xây dựng, chiến đấu và trưởng thành</w:t>
+      </w:r>
+      <w:r>
+        <w:rPr>
+          <w:rFonts w:eastAsia="Times New Roman" w:cs="Times New Roman"/>
+          <w:b w:val="0"/>
+          <w:szCs w:val="28"/>
+        </w:rPr>
+        <w:t>, các thế hệ cán bộ, chiến sĩ Lữ đoàn luôn giữ vững bản lĩnh chính trị vững vàng, tinh thần kỷ luật nghiêm minh, đoàn kết, sáng tạo, vượt mọi thử thách. Với những thành tích đặc biệt xuất sắc, Lữ đoàn Công binh hỗn hợp 279 đã được Đảng, Nhà nước tặng thưởng nhiều huân chương cao quý và danh hiệu Anh hùng lực lượng vũ trang nhân dân.</w:t>
+      </w:r>
+    </w:p>
+    <w:p>
+      <w:pPr>
+        <w:spacing w:before="100" w:beforeAutospacing="1" w:after="100" w:afterAutospacing="1" w:line="240" w:lineRule="auto"/>
+        <w:jc w:val="both"/>
+        <w:outlineLvl w:val="3"/>
+        <w:rPr>
+          <w:rFonts w:eastAsia="Times New Roman" w:cs="Times New Roman"/>
+          <w:bCs/>
+          <w:szCs w:val="28"/>
+        </w:rPr>
+      </w:pPr>
+      <w:r>
+        <w:rPr>
+          <w:rFonts w:eastAsia="Times New Roman" w:cs="Times New Roman"/>
+          <w:bCs/>
+          <w:szCs w:val="28"/>
+        </w:rPr>
+        <w:t>Hướng tới tương lai</w:t>
+      </w:r>
+    </w:p>
+    <w:p>
+      <w:pPr>
+        <w:spacing w:before="100" w:beforeAutospacing="1" w:after="100" w:afterAutospacing="1" w:line="240" w:lineRule="auto"/>
+        <w:jc w:val="both"/>
+        <w:rPr>
+          <w:rFonts w:eastAsia="Times New Roman" w:cs="Times New Roman"/>
+          <w:b w:val="0"/>
+          <w:szCs w:val="28"/>
+        </w:rPr>
+      </w:pPr>
+      <w:r>
+        <w:rPr>
+          <w:rFonts w:eastAsia="Times New Roman" w:cs="Times New Roman"/>
+          <w:b w:val="0"/>
+          <w:szCs w:val="28"/>
+        </w:rPr>
+        <w:t>Bước vào thời kỳ mới với nhiều thời cơ và thách thức đan xen, Lữ đoàn 279 tiếp tục nâng cao chất lượng huấn luyện, xây dựng chính quy, rèn luyện bộ đội tinh nhuệ, sẵn sàng cơ động thực hiện nhiệm vụ trong mọi tình huống, bảo vệ vững chắc thành quả cách mạng, xứng đáng là lực lượng nòng cốt trong xây dựng Quân đội nhân dân Việt Nam cách mạng, chính quy</w:t>
+      </w:r>
+      <w:r>
+        <w:rPr>
+          <w:rFonts w:eastAsia="Times New Roman" w:cs="Times New Roman"/>
+          <w:b w:val="0"/>
+          <w:szCs w:val="28"/>
+        </w:rPr>
+        <w:t>, tinh nhuệ, từng bước hiện đại.</w:t>
+      </w:r>
+    </w:p>
+    <w:p>
+      <w:pPr>
+        <w:spacing w:before="100" w:beforeAutospacing="1" w:after="100" w:afterAutospacing="1" w:line="240" w:lineRule="auto"/>
+        <w:jc w:val="both"/>
+        <w:rPr>
+          <w:rFonts w:eastAsia="Times New Roman" w:cs="Times New Roman"/>
+          <w:bCs/>
+          <w:szCs w:val="28"/>
+        </w:rPr>
+      </w:pPr>
+      <w:r>
+        <w:rPr>
+          <w:rFonts w:eastAsia="Times New Roman" w:cs="Times New Roman"/>
+          <w:bCs/>
+          <w:szCs w:val="28"/>
+        </w:rPr>
         <w:lastRenderedPageBreak/>
-        <w:t>Lữ đoàn Công binh hỗn hợp 279 trực thuộc Binh chủng Công binh là một trong những đơn vị công binh chủ lực, có truyền thống anh hùng, được hình thành và trưởng thành trong khói lửa chiến tranh, tiếp tục phát triển vững mạnh trong thời bình, góp phần xây dựng và bảo vệ Tổ quốc Việt Nam xã hội chủ nghĩa.</w:t>
+        <w:t>Lữ đoàn Công binh hỗn hợp 279 – Mở đường đến chiến thắng, dựng xây vì nhân dân!</w:t>
       </w:r>
     </w:p>
     <w:p>
       <w:pPr>
         <w:spacing w:before="100" w:beforeAutospacing="1" w:after="100" w:afterAutospacing="1" w:line="240" w:lineRule="auto"/>
         <w:jc w:val="both"/>
-        <w:outlineLvl w:val="3"/>
         <w:rPr>
           <w:rFonts w:eastAsia="Times New Roman" w:cs="Times New Roman"/>
           <w:bCs/>
@@ -1183,254 +1479,9 @@
           <w:bCs/>
           <w:szCs w:val="28"/>
         </w:rPr>
-        <w:t>Quá trình hình thành và phát triển</w:t>
-      </w:r>
-    </w:p>
-    <w:p>
-      <w:pPr>
-        <w:spacing w:before="100" w:beforeAutospacing="1" w:after="100" w:afterAutospacing="1" w:line="240" w:lineRule="auto"/>
-        <w:jc w:val="both"/>
-        <w:rPr>
-          <w:rFonts w:eastAsia="Times New Roman" w:cs="Times New Roman"/>
-          <w:b w:val="0"/>
-          <w:szCs w:val="28"/>
-        </w:rPr>
-      </w:pPr>
-      <w:r>
-        <w:rPr>
-          <w:rFonts w:eastAsia="Times New Roman" w:cs="Times New Roman"/>
-          <w:b w:val="0"/>
-          <w:szCs w:val="28"/>
-        </w:rPr>
-        <w:t xml:space="preserve">Lữ đoàn 279 được thành lập ngày </w:t>
-      </w:r>
-      <w:r>
-        <w:rPr>
-          <w:rFonts w:eastAsia="Times New Roman" w:cs="Times New Roman"/>
-          <w:bCs/>
-          <w:szCs w:val="28"/>
-        </w:rPr>
-        <w:t>12 tháng 8 năm 1972</w:t>
-      </w:r>
-      <w:r>
-        <w:rPr>
-          <w:rFonts w:eastAsia="Times New Roman" w:cs="Times New Roman"/>
-          <w:b w:val="0"/>
-          <w:szCs w:val="28"/>
-        </w:rPr>
-        <w:t xml:space="preserve">, trong bối cảnh cuộc kháng chiến chống Mỹ cứu nước bước vào giai đoạn quyết liệt. Ngay từ những ngày đầu thành lập, đơn vị đã đảm nhiệm nhiệm vụ đặc biệt quan trọng: </w:t>
-      </w:r>
-      <w:r>
-        <w:rPr>
-          <w:rFonts w:eastAsia="Times New Roman" w:cs="Times New Roman"/>
-          <w:bCs/>
-          <w:szCs w:val="28"/>
-        </w:rPr>
-        <w:t>mở đường, xây dựng công trình chiến đấu, rà phá bom mìn, đảm bảo giao thông vận tải và bảo vệ các tuyến đường huyết mạch</w:t>
-      </w:r>
-      <w:r>
-        <w:rPr>
-          <w:rFonts w:eastAsia="Times New Roman" w:cs="Times New Roman"/>
-          <w:b w:val="0"/>
-          <w:szCs w:val="28"/>
-        </w:rPr>
-        <w:t>, phục vụ trực tiếp cho các chiến dịch lớn ở chiến trường miền Nam và nước bạn Lào, Campuchia.</w:t>
-      </w:r>
-    </w:p>
-    <w:p>
-      <w:pPr>
-        <w:spacing w:before="100" w:beforeAutospacing="1" w:after="100" w:afterAutospacing="1" w:line="240" w:lineRule="auto"/>
-        <w:jc w:val="both"/>
-        <w:rPr>
-          <w:rFonts w:eastAsia="Times New Roman" w:cs="Times New Roman"/>
-          <w:b w:val="0"/>
-          <w:szCs w:val="28"/>
-        </w:rPr>
-      </w:pPr>
-      <w:r>
-        <w:rPr>
-          <w:rFonts w:eastAsia="Times New Roman" w:cs="Times New Roman"/>
-          <w:b w:val="0"/>
-          <w:szCs w:val="28"/>
-        </w:rPr>
-        <w:t>Trong suốt cuộc kháng chiến chống Mỹ, đơn vị đã vượt qua muôn vàn khó khăn, gian khổ, không quản hy sinh, bám trụ trên các địa bàn ác liệt như đường Trường Sơn, Tây Nguyên, miền Đông Nam Bộ… Hoàn thành xuất sắc mọi nhiệm vụ được giao, góp phần quan trọng vào thắng lợi của dân tộc.</w:t>
-      </w:r>
-    </w:p>
-    <w:p>
-      <w:pPr>
-        <w:spacing w:before="100" w:beforeAutospacing="1" w:after="100" w:afterAutospacing="1" w:line="240" w:lineRule="auto"/>
-        <w:jc w:val="both"/>
-        <w:rPr>
-          <w:rFonts w:eastAsia="Times New Roman" w:cs="Times New Roman"/>
-          <w:b w:val="0"/>
-          <w:szCs w:val="28"/>
-        </w:rPr>
-      </w:pPr>
-      <w:r>
-        <w:rPr>
-          <w:rFonts w:eastAsia="Times New Roman" w:cs="Times New Roman"/>
-          <w:b w:val="0"/>
-          <w:szCs w:val="28"/>
-        </w:rPr>
-        <w:t>Sau ngày đất nước thống nhất, bước vào thời kỳ xây dựng và bảo vệ Tổ quốc, Lữ đoàn 279 tiếp tục phát huy truyền thống "Mở đường thắng lợi", tham gia thi công các công trình quân sự, dân sự trọng điểm, làm nhiệm vụ rà phá bom mìn sau chiến tranh, khắc phục hậu quả thiên tai và cứu hộ cứu nạn.</w:t>
-      </w:r>
-    </w:p>
-    <w:p>
-      <w:pPr>
-        <w:spacing w:before="100" w:beforeAutospacing="1" w:after="100" w:afterAutospacing="1" w:line="240" w:lineRule="auto"/>
-        <w:jc w:val="both"/>
-        <w:outlineLvl w:val="3"/>
-        <w:rPr>
-          <w:rFonts w:eastAsia="Times New Roman" w:cs="Times New Roman"/>
-          <w:bCs/>
-          <w:szCs w:val="28"/>
-        </w:rPr>
-      </w:pPr>
-      <w:r>
-        <w:rPr>
-          <w:rFonts w:eastAsia="Times New Roman" w:cs="Times New Roman"/>
-          <w:bCs/>
-          <w:szCs w:val="28"/>
-        </w:rPr>
-        <w:t>Truyền thống và phẩm chất tiêu biểu</w:t>
-      </w:r>
-    </w:p>
-    <w:p>
-      <w:pPr>
-        <w:spacing w:before="100" w:beforeAutospacing="1" w:after="100" w:afterAutospacing="1" w:line="240" w:lineRule="auto"/>
-        <w:jc w:val="both"/>
-        <w:rPr>
-          <w:rFonts w:eastAsia="Times New Roman" w:cs="Times New Roman"/>
-          <w:b w:val="0"/>
-          <w:szCs w:val="28"/>
-        </w:rPr>
-      </w:pPr>
-      <w:r>
-        <w:rPr>
-          <w:rFonts w:eastAsia="Times New Roman" w:cs="Times New Roman"/>
-          <w:b w:val="0"/>
-          <w:szCs w:val="28"/>
-        </w:rPr>
-        <w:t xml:space="preserve">Trải qua hơn </w:t>
-      </w:r>
-      <w:r>
-        <w:rPr>
-          <w:rFonts w:eastAsia="Times New Roman" w:cs="Times New Roman"/>
-          <w:bCs/>
-          <w:szCs w:val="28"/>
-        </w:rPr>
-        <w:t>5</w:t>
-      </w:r>
-      <w:r>
-        <w:rPr>
-          <w:rFonts w:eastAsia="Times New Roman" w:cs="Times New Roman"/>
-          <w:bCs/>
-          <w:szCs w:val="28"/>
-        </w:rPr>
-        <w:t>3</w:t>
-      </w:r>
-      <w:r>
-        <w:rPr>
-          <w:rFonts w:eastAsia="Times New Roman" w:cs="Times New Roman"/>
-          <w:bCs/>
-          <w:szCs w:val="28"/>
-        </w:rPr>
-        <w:t xml:space="preserve"> năm xây dựng, chiến đấu và trưởng thành</w:t>
-      </w:r>
-      <w:r>
-        <w:rPr>
-          <w:rFonts w:eastAsia="Times New Roman" w:cs="Times New Roman"/>
-          <w:b w:val="0"/>
-          <w:szCs w:val="28"/>
-        </w:rPr>
-        <w:t>, các thế hệ cán bộ, chiến sĩ Lữ đoàn luôn giữ vững bản lĩnh chính trị vững vàng, tinh thần kỷ luật nghiêm minh, đoàn kết, sáng tạo, vượt mọi thử thách. Với những thành tích đặc biệt xuất sắc, Lữ đoàn Công binh hỗn hợp 279 đã được Đảng, Nhà nước tặng thưởng nhiều huân chương cao quý và danh hiệu Anh hùng lực lượng vũ trang nhân dân.</w:t>
-      </w:r>
-    </w:p>
-    <w:p>
-      <w:pPr>
-        <w:spacing w:before="100" w:beforeAutospacing="1" w:after="100" w:afterAutospacing="1" w:line="240" w:lineRule="auto"/>
-        <w:jc w:val="both"/>
-        <w:outlineLvl w:val="3"/>
-        <w:rPr>
-          <w:rFonts w:eastAsia="Times New Roman" w:cs="Times New Roman"/>
-          <w:bCs/>
-          <w:szCs w:val="28"/>
-        </w:rPr>
-      </w:pPr>
-      <w:r>
-        <w:rPr>
-          <w:rFonts w:eastAsia="Times New Roman" w:cs="Times New Roman"/>
-          <w:bCs/>
-          <w:szCs w:val="28"/>
-        </w:rPr>
-        <w:t>Hướng tới tương lai</w:t>
-      </w:r>
-    </w:p>
-    <w:p>
-      <w:pPr>
-        <w:spacing w:before="100" w:beforeAutospacing="1" w:after="100" w:afterAutospacing="1" w:line="240" w:lineRule="auto"/>
-        <w:jc w:val="both"/>
-        <w:rPr>
-          <w:rFonts w:eastAsia="Times New Roman" w:cs="Times New Roman"/>
-          <w:b w:val="0"/>
-          <w:szCs w:val="28"/>
-        </w:rPr>
-      </w:pPr>
-      <w:r>
-        <w:rPr>
-          <w:rFonts w:eastAsia="Times New Roman" w:cs="Times New Roman"/>
-          <w:b w:val="0"/>
-          <w:szCs w:val="28"/>
-        </w:rPr>
-        <w:t>Bước vào thời kỳ mới với nhiều thời cơ và thách thức đan xen, Lữ đoàn 279 tiếp tục nâng cao chất lượng huấn luyện, xây dựng chính quy, rèn luyện bộ đội tinh nhuệ, sẵn sàng cơ động thực hiện nhiệm vụ trong mọi tình huống, bảo vệ vững chắc thành quả cách mạng, xứng đáng là lực lượng nòng cốt trong xây dựng Quân đội nhân dân Việt Nam cách mạng, chính quy</w:t>
-      </w:r>
-      <w:r>
-        <w:rPr>
-          <w:rFonts w:eastAsia="Times New Roman" w:cs="Times New Roman"/>
-          <w:b w:val="0"/>
-          <w:szCs w:val="28"/>
-        </w:rPr>
-        <w:t>, tinh nhuệ, từng bước hiện đại.</w:t>
-      </w:r>
-    </w:p>
-    <w:p>
-      <w:pPr>
-        <w:spacing w:before="100" w:beforeAutospacing="1" w:after="100" w:afterAutospacing="1" w:line="240" w:lineRule="auto"/>
-        <w:jc w:val="both"/>
-        <w:rPr>
-          <w:rFonts w:eastAsia="Times New Roman" w:cs="Times New Roman"/>
-          <w:bCs/>
-          <w:szCs w:val="28"/>
-        </w:rPr>
-      </w:pPr>
-      <w:r>
-        <w:rPr>
-          <w:rFonts w:eastAsia="Times New Roman" w:cs="Times New Roman"/>
-          <w:bCs/>
-          <w:szCs w:val="28"/>
-        </w:rPr>
-        <w:t>Lữ đoàn Công binh hỗn hợp 279 – Mở đường đến chiến thắng, dựng xây vì nhân dân!</w:t>
-      </w:r>
-    </w:p>
-    <w:p>
-      <w:pPr>
-        <w:spacing w:before="100" w:beforeAutospacing="1" w:after="100" w:afterAutospacing="1" w:line="240" w:lineRule="auto"/>
-        <w:jc w:val="both"/>
-        <w:rPr>
-          <w:rFonts w:eastAsia="Times New Roman" w:cs="Times New Roman"/>
-          <w:bCs/>
-          <w:szCs w:val="28"/>
-        </w:rPr>
-      </w:pPr>
-      <w:r>
-        <w:rPr>
-          <w:rFonts w:eastAsia="Times New Roman" w:cs="Times New Roman"/>
-          <w:bCs/>
-          <w:szCs w:val="28"/>
-        </w:rPr>
         <w:t xml:space="preserve">Hình ảnh kèm theo: em lấy mỗi ảnh trong đường link này nha </w:t>
       </w:r>
-      <w:hyperlink r:id="rId11" w:history="1">
+      <w:hyperlink r:id="rId12" w:history="1">
         <w:r>
           <w:rPr>
             <w:rStyle w:val="Hyperlink"/>
@@ -1522,7 +1573,7 @@
       <w:r>
         <w:t xml:space="preserve"> </w:t>
       </w:r>
-      <w:hyperlink r:id="rId12" w:history="1">
+      <w:hyperlink r:id="rId13" w:history="1">
         <w:r>
           <w:rPr>
             <w:rStyle w:val="Hyperlink"/>
@@ -1547,7 +1598,7 @@
       <w:r>
         <w:t xml:space="preserve">, </w:t>
       </w:r>
-      <w:hyperlink r:id="rId13" w:history="1">
+      <w:hyperlink r:id="rId14" w:history="1">
         <w:r>
           <w:rPr>
             <w:rStyle w:val="Hyperlink"/>
@@ -1556,6 +1607,581 @@
           <w:t>https://www.facebook.com/share/p/1Aatwjxea6/</w:t>
         </w:r>
       </w:hyperlink>
+    </w:p>
+    <w:p>
+      <w:pPr>
+        <w:jc w:val="both"/>
+        <w:rPr>
+          <w:rStyle w:val="Hyperlink"/>
+          <w:szCs w:val="28"/>
+        </w:rPr>
+      </w:pPr>
+    </w:p>
+    <w:p>
+      <w:pPr>
+        <w:jc w:val="both"/>
+        <w:rPr>
+          <w:rStyle w:val="Hyperlink"/>
+          <w:color w:val="000000" w:themeColor="text1"/>
+          <w:szCs w:val="28"/>
+          <w:u w:val="none"/>
+        </w:rPr>
+      </w:pPr>
+      <w:r>
+        <w:rPr>
+          <w:rStyle w:val="Hyperlink"/>
+          <w:color w:val="000000" w:themeColor="text1"/>
+          <w:szCs w:val="28"/>
+          <w:u w:val="none"/>
+        </w:rPr>
+        <w:t>Phần 3:</w:t>
+      </w:r>
+      <w:r>
+        <w:rPr>
+          <w:rStyle w:val="Hyperlink"/>
+          <w:color w:val="000000" w:themeColor="text1"/>
+          <w:szCs w:val="28"/>
+          <w:u w:val="none"/>
+        </w:rPr>
+        <w:t xml:space="preserve"> trang quản lý nguồn nhập</w:t>
+      </w:r>
+    </w:p>
+    <w:p>
+      <w:pPr>
+        <w:jc w:val="both"/>
+        <w:rPr>
+          <w:color w:val="000000" w:themeColor="text1"/>
+          <w:szCs w:val="28"/>
+        </w:rPr>
+      </w:pPr>
+      <w:r>
+        <w:rPr>
+          <w:noProof/>
+        </w:rPr>
+        <w:drawing>
+          <wp:inline distT="0" distB="0" distL="0" distR="0" wp14:anchorId="5F9CC42C" wp14:editId="480C08DB">
+            <wp:extent cx="6840855" cy="2554605"/>
+            <wp:effectExtent l="0" t="0" r="0" b="0"/>
+            <wp:docPr id="11" name="Picture 11"/>
+            <wp:cNvGraphicFramePr>
+              <a:graphicFrameLocks xmlns:a="http://schemas.openxmlformats.org/drawingml/2006/main" noChangeAspect="1"/>
+            </wp:cNvGraphicFramePr>
+            <a:graphic xmlns:a="http://schemas.openxmlformats.org/drawingml/2006/main">
+              <a:graphicData uri="http://schemas.openxmlformats.org/drawingml/2006/picture">
+                <pic:pic xmlns:pic="http://schemas.openxmlformats.org/drawingml/2006/picture">
+                  <pic:nvPicPr>
+                    <pic:cNvPr id="1" name=""/>
+                    <pic:cNvPicPr/>
+                  </pic:nvPicPr>
+                  <pic:blipFill>
+                    <a:blip r:embed="rId15"/>
+                    <a:stretch>
+                      <a:fillRect/>
+                    </a:stretch>
+                  </pic:blipFill>
+                  <pic:spPr>
+                    <a:xfrm>
+                      <a:off x="0" y="0"/>
+                      <a:ext cx="6840855" cy="2554605"/>
+                    </a:xfrm>
+                    <a:prstGeom prst="rect">
+                      <a:avLst/>
+                    </a:prstGeom>
+                  </pic:spPr>
+                </pic:pic>
+              </a:graphicData>
+            </a:graphic>
+          </wp:inline>
+        </w:drawing>
+      </w:r>
+    </w:p>
+    <w:p>
+      <w:pPr>
+        <w:jc w:val="both"/>
+        <w:rPr>
+          <w:color w:val="000000" w:themeColor="text1"/>
+          <w:szCs w:val="28"/>
+        </w:rPr>
+      </w:pPr>
+      <w:r>
+        <w:rPr>
+          <w:color w:val="000000" w:themeColor="text1"/>
+          <w:szCs w:val="28"/>
+        </w:rPr>
+        <w:t xml:space="preserve">Em thêm cho anh một tính năng nữa </w:t>
+      </w:r>
+      <w:r>
+        <w:rPr>
+          <w:color w:val="000000" w:themeColor="text1"/>
+          <w:szCs w:val="28"/>
+        </w:rPr>
+        <w:t xml:space="preserve"> vào vị trí số 1 là “Thời gian”</w:t>
+      </w:r>
+      <w:r>
+        <w:rPr>
+          <w:color w:val="000000" w:themeColor="text1"/>
+          <w:szCs w:val="28"/>
+        </w:rPr>
+        <w:t>giống như phần kích vào “Tất cả”</w:t>
+      </w:r>
+      <w:r>
+        <w:rPr>
+          <w:color w:val="000000" w:themeColor="text1"/>
+          <w:szCs w:val="28"/>
+        </w:rPr>
+        <w:t xml:space="preserve"> </w:t>
+      </w:r>
+      <w:r>
+        <w:rPr>
+          <w:noProof/>
+          <w:color w:val="000000" w:themeColor="text1"/>
+          <w:szCs w:val="28"/>
+        </w:rPr>
+        <w:drawing>
+          <wp:inline distT="0" distB="0" distL="0" distR="0">
+            <wp:extent cx="3355975" cy="2087880"/>
+            <wp:effectExtent l="0" t="0" r="0" b="7620"/>
+            <wp:docPr id="12" name="Picture 12" descr="G:\TRẠM SỬA CHỮA\Năm 2025\7. Hội thi Đơn vị nuôi quân giỏi, quản lý quân nhu tốt\Trạm chế biến\3.png"/>
+            <wp:cNvGraphicFramePr>
+              <a:graphicFrameLocks xmlns:a="http://schemas.openxmlformats.org/drawingml/2006/main" noChangeAspect="1"/>
+            </wp:cNvGraphicFramePr>
+            <a:graphic xmlns:a="http://schemas.openxmlformats.org/drawingml/2006/main">
+              <a:graphicData uri="http://schemas.openxmlformats.org/drawingml/2006/picture">
+                <pic:pic xmlns:pic="http://schemas.openxmlformats.org/drawingml/2006/picture">
+                  <pic:nvPicPr>
+                    <pic:cNvPr id="0" name="Picture 2" descr="G:\TRẠM SỬA CHỮA\Năm 2025\7. Hội thi Đơn vị nuôi quân giỏi, quản lý quân nhu tốt\Trạm chế biến\3.png"/>
+                    <pic:cNvPicPr>
+                      <a:picLocks noChangeAspect="1" noChangeArrowheads="1"/>
+                    </pic:cNvPicPr>
+                  </pic:nvPicPr>
+                  <pic:blipFill>
+                    <a:blip r:embed="rId16">
+                      <a:extLst>
+                        <a:ext uri="{28A0092B-C50C-407E-A947-70E740481C1C}">
+                          <a14:useLocalDpi xmlns:a14="http://schemas.microsoft.com/office/drawing/2010/main" val="0"/>
+                        </a:ext>
+                      </a:extLst>
+                    </a:blip>
+                    <a:srcRect/>
+                    <a:stretch>
+                      <a:fillRect/>
+                    </a:stretch>
+                  </pic:blipFill>
+                  <pic:spPr bwMode="auto">
+                    <a:xfrm>
+                      <a:off x="0" y="0"/>
+                      <a:ext cx="3355975" cy="2087880"/>
+                    </a:xfrm>
+                    <a:prstGeom prst="rect">
+                      <a:avLst/>
+                    </a:prstGeom>
+                    <a:noFill/>
+                    <a:ln>
+                      <a:noFill/>
+                    </a:ln>
+                  </pic:spPr>
+                </pic:pic>
+              </a:graphicData>
+            </a:graphic>
+          </wp:inline>
+        </w:drawing>
+      </w:r>
+      <w:r>
+        <w:rPr>
+          <w:color w:val="000000" w:themeColor="text1"/>
+          <w:szCs w:val="28"/>
+        </w:rPr>
+        <w:t xml:space="preserve"> </w:t>
+      </w:r>
+      <w:r>
+        <w:rPr>
+          <w:color w:val="000000" w:themeColor="text1"/>
+          <w:szCs w:val="28"/>
+        </w:rPr>
+        <w:t xml:space="preserve"> </w:t>
+      </w:r>
+      <w:r>
+        <w:rPr>
+          <w:color w:val="000000" w:themeColor="text1"/>
+          <w:szCs w:val="28"/>
+        </w:rPr>
+        <w:t>có các mục 2,3,4,5 (ngày thu hoạch dự kiến, hạn sử dụng, ngày nhập trạm, ngày tạo)</w:t>
+      </w:r>
+    </w:p>
+    <w:p>
+      <w:pPr>
+        <w:jc w:val="both"/>
+        <w:rPr>
+          <w:color w:val="000000" w:themeColor="text1"/>
+          <w:szCs w:val="28"/>
+        </w:rPr>
+      </w:pPr>
+      <w:r>
+        <w:rPr>
+          <w:color w:val="000000" w:themeColor="text1"/>
+          <w:szCs w:val="28"/>
+        </w:rPr>
+        <w:lastRenderedPageBreak/>
+        <w:t>Phần 4: Trạm chế biến</w:t>
+      </w:r>
+    </w:p>
+    <w:p>
+      <w:pPr>
+        <w:jc w:val="both"/>
+        <w:rPr>
+          <w:color w:val="000000" w:themeColor="text1"/>
+          <w:szCs w:val="28"/>
+        </w:rPr>
+      </w:pPr>
+      <w:r>
+        <w:rPr>
+          <w:noProof/>
+        </w:rPr>
+        <w:drawing>
+          <wp:inline distT="0" distB="0" distL="0" distR="0" wp14:anchorId="645E965C" wp14:editId="5AD7C579">
+            <wp:extent cx="6840855" cy="3623310"/>
+            <wp:effectExtent l="0" t="0" r="0" b="0"/>
+            <wp:docPr id="20" name="Picture 20"/>
+            <wp:cNvGraphicFramePr>
+              <a:graphicFrameLocks xmlns:a="http://schemas.openxmlformats.org/drawingml/2006/main" noChangeAspect="1"/>
+            </wp:cNvGraphicFramePr>
+            <a:graphic xmlns:a="http://schemas.openxmlformats.org/drawingml/2006/main">
+              <a:graphicData uri="http://schemas.openxmlformats.org/drawingml/2006/picture">
+                <pic:pic xmlns:pic="http://schemas.openxmlformats.org/drawingml/2006/picture">
+                  <pic:nvPicPr>
+                    <pic:cNvPr id="1" name=""/>
+                    <pic:cNvPicPr/>
+                  </pic:nvPicPr>
+                  <pic:blipFill>
+                    <a:blip r:embed="rId17"/>
+                    <a:stretch>
+                      <a:fillRect/>
+                    </a:stretch>
+                  </pic:blipFill>
+                  <pic:spPr>
+                    <a:xfrm>
+                      <a:off x="0" y="0"/>
+                      <a:ext cx="6840855" cy="3623310"/>
+                    </a:xfrm>
+                    <a:prstGeom prst="rect">
+                      <a:avLst/>
+                    </a:prstGeom>
+                  </pic:spPr>
+                </pic:pic>
+              </a:graphicData>
+            </a:graphic>
+          </wp:inline>
+        </w:drawing>
+      </w:r>
+      <w:r>
+        <w:rPr>
+          <w:color w:val="000000" w:themeColor="text1"/>
+          <w:szCs w:val="28"/>
+        </w:rPr>
+        <w:t>1. Vào thư mục chế biến đậu phụ</w:t>
+      </w:r>
+    </w:p>
+    <w:p>
+      <w:pPr>
+        <w:jc w:val="both"/>
+        <w:rPr>
+          <w:color w:val="000000" w:themeColor="text1"/>
+          <w:szCs w:val="28"/>
+        </w:rPr>
+      </w:pPr>
+      <w:r>
+        <w:rPr>
+          <w:color w:val="000000" w:themeColor="text1"/>
+          <w:szCs w:val="28"/>
+        </w:rPr>
+        <w:t xml:space="preserve">Từ quản lý nguồn xuất các đơn vị sẽ yêu cầu </w:t>
+      </w:r>
+      <w:r>
+        <w:rPr>
+          <w:color w:val="000000" w:themeColor="text1"/>
+          <w:szCs w:val="28"/>
+        </w:rPr>
+        <w:t xml:space="preserve">ví dụ là </w:t>
+      </w:r>
+      <w:r>
+        <w:rPr>
+          <w:color w:val="000000" w:themeColor="text1"/>
+          <w:szCs w:val="28"/>
+        </w:rPr>
+        <w:t>6</w:t>
+      </w:r>
+      <w:r>
+        <w:rPr>
+          <w:color w:val="000000" w:themeColor="text1"/>
+          <w:szCs w:val="28"/>
+        </w:rPr>
+        <w:t xml:space="preserve">0kg đậu phụ </w:t>
+      </w:r>
+    </w:p>
+    <w:p>
+      <w:pPr>
+        <w:jc w:val="both"/>
+        <w:rPr>
+          <w:color w:val="000000" w:themeColor="text1"/>
+          <w:szCs w:val="28"/>
+        </w:rPr>
+      </w:pPr>
+      <w:r>
+        <w:rPr>
+          <w:noProof/>
+        </w:rPr>
+        <w:drawing>
+          <wp:inline distT="0" distB="0" distL="0" distR="0" wp14:anchorId="0C720141" wp14:editId="686007B0">
+            <wp:extent cx="6524625" cy="2628900"/>
+            <wp:effectExtent l="0" t="0" r="9525" b="0"/>
+            <wp:docPr id="24" name="Picture 24"/>
+            <wp:cNvGraphicFramePr>
+              <a:graphicFrameLocks xmlns:a="http://schemas.openxmlformats.org/drawingml/2006/main" noChangeAspect="1"/>
+            </wp:cNvGraphicFramePr>
+            <a:graphic xmlns:a="http://schemas.openxmlformats.org/drawingml/2006/main">
+              <a:graphicData uri="http://schemas.openxmlformats.org/drawingml/2006/picture">
+                <pic:pic xmlns:pic="http://schemas.openxmlformats.org/drawingml/2006/picture">
+                  <pic:nvPicPr>
+                    <pic:cNvPr id="1" name=""/>
+                    <pic:cNvPicPr/>
+                  </pic:nvPicPr>
+                  <pic:blipFill>
+                    <a:blip r:embed="rId18"/>
+                    <a:stretch>
+                      <a:fillRect/>
+                    </a:stretch>
+                  </pic:blipFill>
+                  <pic:spPr>
+                    <a:xfrm>
+                      <a:off x="0" y="0"/>
+                      <a:ext cx="6524625" cy="2628900"/>
+                    </a:xfrm>
+                    <a:prstGeom prst="rect">
+                      <a:avLst/>
+                    </a:prstGeom>
+                  </pic:spPr>
+                </pic:pic>
+              </a:graphicData>
+            </a:graphic>
+          </wp:inline>
+        </w:drawing>
+      </w:r>
+    </w:p>
+    <w:p>
+      <w:pPr>
+        <w:jc w:val="both"/>
+        <w:rPr>
+          <w:color w:val="000000" w:themeColor="text1"/>
+          <w:szCs w:val="28"/>
+        </w:rPr>
+      </w:pPr>
+      <w:r>
+        <w:rPr>
+          <w:color w:val="000000" w:themeColor="text1"/>
+          <w:szCs w:val="28"/>
+        </w:rPr>
+        <w:t xml:space="preserve">Từ tổng nhu cầu đậu phụ ở quản lý nguồn xuất mà các đơn vị đăng ký lên ah nó sẽ tự động hiện lên </w:t>
+      </w:r>
+      <w:r>
+        <w:rPr>
+          <w:color w:val="000000" w:themeColor="text1"/>
+          <w:szCs w:val="28"/>
+        </w:rPr>
+        <w:t>nhu cầu ở đâu</w:t>
+      </w:r>
+    </w:p>
+    <w:p>
+      <w:pPr>
+        <w:jc w:val="both"/>
+        <w:rPr>
+          <w:color w:val="000000" w:themeColor="text1"/>
+          <w:szCs w:val="28"/>
+        </w:rPr>
+      </w:pPr>
+      <w:r>
+        <w:rPr>
+          <w:color w:val="000000" w:themeColor="text1"/>
+          <w:szCs w:val="28"/>
+        </w:rPr>
+        <w:t xml:space="preserve"> </w:t>
+      </w:r>
+      <w:r>
+        <w:rPr>
+          <w:color w:val="000000" w:themeColor="text1"/>
+          <w:szCs w:val="28"/>
+        </w:rPr>
+        <w:t>Từ nhu cầu cần đậu phụ trong ngày sẽ có các nguyên liệu</w:t>
+      </w:r>
+      <w:r>
+        <w:rPr>
+          <w:color w:val="000000" w:themeColor="text1"/>
+          <w:szCs w:val="28"/>
+        </w:rPr>
+        <w:t xml:space="preserve"> đậu nành.</w:t>
+      </w:r>
+      <w:r>
+        <w:rPr>
+          <w:color w:val="000000" w:themeColor="text1"/>
+          <w:szCs w:val="28"/>
+        </w:rPr>
+        <w:t xml:space="preserve"> Số lượng</w:t>
+      </w:r>
+      <w:r>
+        <w:rPr>
+          <w:color w:val="000000" w:themeColor="text1"/>
+          <w:szCs w:val="28"/>
+        </w:rPr>
+        <w:t xml:space="preserve"> Xuất:</w:t>
+      </w:r>
+      <w:r>
+        <w:rPr>
+          <w:color w:val="000000" w:themeColor="text1"/>
+          <w:szCs w:val="28"/>
+        </w:rPr>
+        <w:t xml:space="preserve"> Trạm trưởng sẽ nhập tay</w:t>
+      </w:r>
+    </w:p>
+    <w:p>
+      <w:pPr>
+        <w:jc w:val="both"/>
+        <w:rPr>
+          <w:color w:val="000000" w:themeColor="text1"/>
+          <w:szCs w:val="28"/>
+        </w:rPr>
+      </w:pPr>
+      <w:r>
+        <w:rPr>
+          <w:color w:val="000000" w:themeColor="text1"/>
+          <w:szCs w:val="28"/>
+        </w:rPr>
+        <w:t>Cột nhập thì lấy từ quản lý nguồn nhập</w:t>
+      </w:r>
+    </w:p>
+    <w:p>
+      <w:pPr>
+        <w:jc w:val="both"/>
+        <w:rPr>
+          <w:color w:val="000000" w:themeColor="text1"/>
+          <w:szCs w:val="28"/>
+        </w:rPr>
+      </w:pPr>
+      <w:r>
+        <w:rPr>
+          <w:color w:val="000000" w:themeColor="text1"/>
+          <w:szCs w:val="28"/>
+        </w:rPr>
+        <w:lastRenderedPageBreak/>
+        <w:t>Tương tự làm giá đỗ, muối nén rau củ quả cũng vậy</w:t>
+      </w:r>
+      <w:r>
+        <w:rPr>
+          <w:color w:val="000000" w:themeColor="text1"/>
+          <w:szCs w:val="28"/>
+        </w:rPr>
+        <w:t xml:space="preserve"> từ nhu cầu thực tế ngày là bao nhiêu kg thì có bảng  nguyên liệu</w:t>
+      </w:r>
+      <w:r>
+        <w:rPr>
+          <w:color w:val="000000" w:themeColor="text1"/>
+          <w:szCs w:val="28"/>
+        </w:rPr>
+        <w:t xml:space="preserve"> (cột nguyên liệu) Trạm trưởng sẽ thêm</w:t>
+      </w:r>
+      <w:r>
+        <w:rPr>
+          <w:color w:val="000000" w:themeColor="text1"/>
+          <w:szCs w:val="28"/>
+        </w:rPr>
+        <w:t xml:space="preserve"> cả phần số lượng xuất sẽ nhập tay</w:t>
+      </w:r>
+    </w:p>
+    <w:p>
+      <w:pPr>
+        <w:jc w:val="both"/>
+        <w:rPr>
+          <w:color w:val="000000" w:themeColor="text1"/>
+          <w:szCs w:val="28"/>
+        </w:rPr>
+      </w:pPr>
+      <w:r>
+        <w:rPr>
+          <w:color w:val="000000" w:themeColor="text1"/>
+          <w:szCs w:val="28"/>
+        </w:rPr>
+        <w:t>Phần giết mổ, gia súc, gia cầm</w:t>
+      </w:r>
+    </w:p>
+    <w:p>
+      <w:pPr>
+        <w:jc w:val="both"/>
+        <w:rPr>
+          <w:color w:val="000000" w:themeColor="text1"/>
+          <w:szCs w:val="28"/>
+        </w:rPr>
+      </w:pPr>
+      <w:r>
+        <w:rPr>
+          <w:noProof/>
+        </w:rPr>
+        <w:drawing>
+          <wp:inline distT="0" distB="0" distL="0" distR="0" wp14:anchorId="48E428EB" wp14:editId="3AA065E5">
+            <wp:extent cx="6840855" cy="1294765"/>
+            <wp:effectExtent l="0" t="0" r="0" b="635"/>
+            <wp:docPr id="27" name="Picture 27"/>
+            <wp:cNvGraphicFramePr>
+              <a:graphicFrameLocks xmlns:a="http://schemas.openxmlformats.org/drawingml/2006/main" noChangeAspect="1"/>
+            </wp:cNvGraphicFramePr>
+            <a:graphic xmlns:a="http://schemas.openxmlformats.org/drawingml/2006/main">
+              <a:graphicData uri="http://schemas.openxmlformats.org/drawingml/2006/picture">
+                <pic:pic xmlns:pic="http://schemas.openxmlformats.org/drawingml/2006/picture">
+                  <pic:nvPicPr>
+                    <pic:cNvPr id="1" name=""/>
+                    <pic:cNvPicPr/>
+                  </pic:nvPicPr>
+                  <pic:blipFill>
+                    <a:blip r:embed="rId19"/>
+                    <a:stretch>
+                      <a:fillRect/>
+                    </a:stretch>
+                  </pic:blipFill>
+                  <pic:spPr>
+                    <a:xfrm>
+                      <a:off x="0" y="0"/>
+                      <a:ext cx="6840855" cy="1294765"/>
+                    </a:xfrm>
+                    <a:prstGeom prst="rect">
+                      <a:avLst/>
+                    </a:prstGeom>
+                  </pic:spPr>
+                </pic:pic>
+              </a:graphicData>
+            </a:graphic>
+          </wp:inline>
+        </w:drawing>
+      </w:r>
+    </w:p>
+    <w:p>
+      <w:pPr>
+        <w:jc w:val="both"/>
+        <w:rPr>
+          <w:color w:val="000000" w:themeColor="text1"/>
+          <w:szCs w:val="28"/>
+        </w:rPr>
+      </w:pPr>
+      <w:r>
+        <w:rPr>
+          <w:color w:val="000000" w:themeColor="text1"/>
+          <w:szCs w:val="28"/>
+        </w:rPr>
+        <w:t>Làm theo bả</w:t>
+      </w:r>
+      <w:r>
+        <w:rPr>
+          <w:color w:val="000000" w:themeColor="text1"/>
+          <w:szCs w:val="28"/>
+        </w:rPr>
+        <w:t xml:space="preserve">ng này, cái phần cột LTTP ad có thể thêm </w:t>
+      </w:r>
       <w:bookmarkStart w:id="0" w:name="_GoBack"/>
       <w:bookmarkEnd w:id="0"/>
     </w:p>
@@ -1563,75 +2189,803 @@
       <w:pPr>
         <w:jc w:val="both"/>
         <w:rPr>
-          <w:rStyle w:val="Hyperlink"/>
-          <w:szCs w:val="28"/>
-        </w:rPr>
-      </w:pPr>
-    </w:p>
-    <w:p>
-      <w:pPr>
-        <w:jc w:val="both"/>
-        <w:rPr>
-          <w:rStyle w:val="Hyperlink"/>
-          <w:color w:val="000000" w:themeColor="text1"/>
-          <w:szCs w:val="28"/>
-          <w:u w:val="none"/>
-        </w:rPr>
-      </w:pPr>
-      <w:r>
-        <w:rPr>
-          <w:rStyle w:val="Hyperlink"/>
-          <w:color w:val="000000" w:themeColor="text1"/>
-          <w:szCs w:val="28"/>
-          <w:u w:val="none"/>
-        </w:rPr>
-        <w:t>Phần 3:</w:t>
-      </w:r>
-      <w:r>
-        <w:rPr>
-          <w:rStyle w:val="Hyperlink"/>
-          <w:color w:val="000000" w:themeColor="text1"/>
-          <w:szCs w:val="28"/>
-          <w:u w:val="none"/>
-        </w:rPr>
-        <w:t xml:space="preserve"> trang quản lý nguồn nhập</w:t>
-      </w:r>
-    </w:p>
-    <w:p>
-      <w:pPr>
-        <w:jc w:val="both"/>
-        <w:rPr>
-          <w:color w:val="000000" w:themeColor="text1"/>
-          <w:szCs w:val="28"/>
-        </w:rPr>
-      </w:pPr>
-    </w:p>
-    <w:p>
-      <w:pPr>
-        <w:jc w:val="both"/>
-        <w:rPr>
-          <w:color w:val="000000" w:themeColor="text1"/>
-          <w:szCs w:val="28"/>
-        </w:rPr>
-      </w:pPr>
-    </w:p>
-    <w:p>
-      <w:pPr>
-        <w:jc w:val="both"/>
-        <w:rPr>
-          <w:color w:val="000000" w:themeColor="text1"/>
-          <w:szCs w:val="28"/>
-        </w:rPr>
-      </w:pPr>
-    </w:p>
-    <w:p>
-      <w:pPr>
-        <w:jc w:val="both"/>
-        <w:rPr>
-          <w:color w:val="000000" w:themeColor="text1"/>
-          <w:szCs w:val="28"/>
-        </w:rPr>
-      </w:pPr>
+          <w:color w:val="000000" w:themeColor="text1"/>
+          <w:szCs w:val="28"/>
+        </w:rPr>
+      </w:pPr>
+      <w:r>
+        <w:rPr>
+          <w:color w:val="000000" w:themeColor="text1"/>
+          <w:szCs w:val="28"/>
+        </w:rPr>
+        <w:t>Phần quản lý LTTP</w:t>
+      </w:r>
+    </w:p>
+    <w:p>
+      <w:pPr>
+        <w:jc w:val="both"/>
+        <w:rPr>
+          <w:color w:val="000000" w:themeColor="text1"/>
+          <w:szCs w:val="28"/>
+        </w:rPr>
+      </w:pPr>
+      <w:r>
+        <w:rPr>
+          <w:noProof/>
+        </w:rPr>
+        <w:drawing>
+          <wp:inline distT="0" distB="0" distL="0" distR="0" wp14:anchorId="2C81AD9B" wp14:editId="38341A9A">
+            <wp:extent cx="6840855" cy="1639570"/>
+            <wp:effectExtent l="0" t="0" r="0" b="0"/>
+            <wp:docPr id="25" name="Picture 25"/>
+            <wp:cNvGraphicFramePr>
+              <a:graphicFrameLocks xmlns:a="http://schemas.openxmlformats.org/drawingml/2006/main" noChangeAspect="1"/>
+            </wp:cNvGraphicFramePr>
+            <a:graphic xmlns:a="http://schemas.openxmlformats.org/drawingml/2006/main">
+              <a:graphicData uri="http://schemas.openxmlformats.org/drawingml/2006/picture">
+                <pic:pic xmlns:pic="http://schemas.openxmlformats.org/drawingml/2006/picture">
+                  <pic:nvPicPr>
+                    <pic:cNvPr id="1" name=""/>
+                    <pic:cNvPicPr/>
+                  </pic:nvPicPr>
+                  <pic:blipFill>
+                    <a:blip r:embed="rId20"/>
+                    <a:stretch>
+                      <a:fillRect/>
+                    </a:stretch>
+                  </pic:blipFill>
+                  <pic:spPr>
+                    <a:xfrm>
+                      <a:off x="0" y="0"/>
+                      <a:ext cx="6840855" cy="1639570"/>
+                    </a:xfrm>
+                    <a:prstGeom prst="rect">
+                      <a:avLst/>
+                    </a:prstGeom>
+                  </pic:spPr>
+                </pic:pic>
+              </a:graphicData>
+            </a:graphic>
+          </wp:inline>
+        </w:drawing>
+      </w:r>
+    </w:p>
+    <w:p>
+      <w:pPr>
+        <w:jc w:val="both"/>
+        <w:rPr>
+          <w:color w:val="000000" w:themeColor="text1"/>
+          <w:szCs w:val="28"/>
+        </w:rPr>
+      </w:pPr>
+      <w:r>
+        <w:rPr>
+          <w:color w:val="000000" w:themeColor="text1"/>
+          <w:szCs w:val="28"/>
+        </w:rPr>
+        <w:t>Em cứ làm theo bảng này</w:t>
+      </w:r>
+    </w:p>
+    <w:p>
+      <w:pPr>
+        <w:jc w:val="both"/>
+        <w:rPr>
+          <w:color w:val="000000" w:themeColor="text1"/>
+          <w:szCs w:val="28"/>
+        </w:rPr>
+      </w:pPr>
+      <w:r>
+        <w:rPr>
+          <w:color w:val="000000" w:themeColor="text1"/>
+          <w:szCs w:val="28"/>
+        </w:rPr>
+        <w:t>Phần 5: Báo cáo thực đơn</w:t>
+      </w:r>
+    </w:p>
+    <w:p>
+      <w:pPr>
+        <w:jc w:val="both"/>
+        <w:rPr>
+          <w:b w:val="0"/>
+          <w:color w:val="000000" w:themeColor="text1"/>
+          <w:szCs w:val="28"/>
+        </w:rPr>
+      </w:pPr>
+      <w:r>
+        <w:rPr>
+          <w:color w:val="000000" w:themeColor="text1"/>
+          <w:szCs w:val="28"/>
+        </w:rPr>
+        <w:t xml:space="preserve">Rode: </w:t>
+      </w:r>
+      <w:r>
+        <w:rPr>
+          <w:b w:val="0"/>
+          <w:color w:val="000000" w:themeColor="text1"/>
+          <w:szCs w:val="28"/>
+        </w:rPr>
+        <w:t>Chỉ trợ lý quân nhu lữ đoàn mới tạo, chỉnh sửa được</w:t>
+      </w:r>
+    </w:p>
+    <w:p>
+      <w:pPr>
+        <w:jc w:val="both"/>
+        <w:rPr>
+          <w:b w:val="0"/>
+          <w:color w:val="000000" w:themeColor="text1"/>
+          <w:szCs w:val="28"/>
+        </w:rPr>
+      </w:pPr>
+      <w:r>
+        <w:rPr>
+          <w:b w:val="0"/>
+          <w:color w:val="000000" w:themeColor="text1"/>
+          <w:szCs w:val="28"/>
+        </w:rPr>
+        <w:t>Còn lại chỉ để xem thôi</w:t>
+      </w:r>
+    </w:p>
+    <w:p>
+      <w:pPr>
+        <w:jc w:val="both"/>
+        <w:rPr>
+          <w:color w:val="000000" w:themeColor="text1"/>
+          <w:szCs w:val="28"/>
+        </w:rPr>
+      </w:pPr>
+      <w:r>
+        <w:rPr>
+          <w:noProof/>
+        </w:rPr>
+        <w:lastRenderedPageBreak/>
+        <w:drawing>
+          <wp:inline distT="0" distB="0" distL="0" distR="0" wp14:anchorId="3AFB9BE1" wp14:editId="349A1BC4">
+            <wp:extent cx="6840855" cy="4062095"/>
+            <wp:effectExtent l="0" t="0" r="0" b="0"/>
+            <wp:docPr id="13" name="Picture 13"/>
+            <wp:cNvGraphicFramePr>
+              <a:graphicFrameLocks xmlns:a="http://schemas.openxmlformats.org/drawingml/2006/main" noChangeAspect="1"/>
+            </wp:cNvGraphicFramePr>
+            <a:graphic xmlns:a="http://schemas.openxmlformats.org/drawingml/2006/main">
+              <a:graphicData uri="http://schemas.openxmlformats.org/drawingml/2006/picture">
+                <pic:pic xmlns:pic="http://schemas.openxmlformats.org/drawingml/2006/picture">
+                  <pic:nvPicPr>
+                    <pic:cNvPr id="1" name=""/>
+                    <pic:cNvPicPr/>
+                  </pic:nvPicPr>
+                  <pic:blipFill>
+                    <a:blip r:embed="rId21"/>
+                    <a:stretch>
+                      <a:fillRect/>
+                    </a:stretch>
+                  </pic:blipFill>
+                  <pic:spPr>
+                    <a:xfrm>
+                      <a:off x="0" y="0"/>
+                      <a:ext cx="6840855" cy="4062095"/>
+                    </a:xfrm>
+                    <a:prstGeom prst="rect">
+                      <a:avLst/>
+                    </a:prstGeom>
+                  </pic:spPr>
+                </pic:pic>
+              </a:graphicData>
+            </a:graphic>
+          </wp:inline>
+        </w:drawing>
+      </w:r>
+    </w:p>
+    <w:p>
+      <w:pPr>
+        <w:jc w:val="both"/>
+        <w:rPr>
+          <w:b w:val="0"/>
+          <w:color w:val="000000" w:themeColor="text1"/>
+          <w:szCs w:val="28"/>
+        </w:rPr>
+      </w:pPr>
+      <w:r>
+        <w:rPr>
+          <w:b w:val="0"/>
+          <w:color w:val="000000" w:themeColor="text1"/>
+          <w:szCs w:val="28"/>
+        </w:rPr>
+        <w:t xml:space="preserve">Phần </w:t>
+      </w:r>
+      <w:r>
+        <w:rPr>
+          <w:color w:val="000000" w:themeColor="text1"/>
+          <w:szCs w:val="28"/>
+        </w:rPr>
+        <w:t>chọn món</w:t>
+      </w:r>
+      <w:r>
+        <w:rPr>
+          <w:b w:val="0"/>
+          <w:color w:val="000000" w:themeColor="text1"/>
+          <w:szCs w:val="28"/>
+        </w:rPr>
+        <w:t xml:space="preserve"> cho từng buổi chưa </w:t>
+      </w:r>
+      <w:r>
+        <w:rPr>
+          <w:b w:val="0"/>
+          <w:color w:val="000000" w:themeColor="text1"/>
+          <w:szCs w:val="28"/>
+        </w:rPr>
+        <w:t>chọn được</w:t>
+      </w:r>
+      <w:r>
+        <w:rPr>
+          <w:b w:val="0"/>
+          <w:color w:val="000000" w:themeColor="text1"/>
+          <w:szCs w:val="28"/>
+        </w:rPr>
+        <w:t>. Lấy từ thư viện dữ liệu</w:t>
+      </w:r>
+    </w:p>
+    <w:p>
+      <w:pPr>
+        <w:jc w:val="both"/>
+        <w:rPr>
+          <w:b w:val="0"/>
+          <w:color w:val="000000" w:themeColor="text1"/>
+          <w:szCs w:val="28"/>
+        </w:rPr>
+      </w:pPr>
+    </w:p>
+    <w:p>
+      <w:pPr>
+        <w:jc w:val="both"/>
+        <w:rPr>
+          <w:b w:val="0"/>
+          <w:color w:val="000000" w:themeColor="text1"/>
+          <w:szCs w:val="28"/>
+        </w:rPr>
+      </w:pPr>
+      <w:r>
+        <w:rPr>
+          <w:noProof/>
+        </w:rPr>
+        <w:drawing>
+          <wp:inline distT="0" distB="0" distL="0" distR="0" wp14:anchorId="72319248" wp14:editId="20B540A6">
+            <wp:extent cx="6840855" cy="1606550"/>
+            <wp:effectExtent l="0" t="0" r="0" b="0"/>
+            <wp:docPr id="14" name="Picture 14"/>
+            <wp:cNvGraphicFramePr>
+              <a:graphicFrameLocks xmlns:a="http://schemas.openxmlformats.org/drawingml/2006/main" noChangeAspect="1"/>
+            </wp:cNvGraphicFramePr>
+            <a:graphic xmlns:a="http://schemas.openxmlformats.org/drawingml/2006/main">
+              <a:graphicData uri="http://schemas.openxmlformats.org/drawingml/2006/picture">
+                <pic:pic xmlns:pic="http://schemas.openxmlformats.org/drawingml/2006/picture">
+                  <pic:nvPicPr>
+                    <pic:cNvPr id="1" name=""/>
+                    <pic:cNvPicPr/>
+                  </pic:nvPicPr>
+                  <pic:blipFill>
+                    <a:blip r:embed="rId22"/>
+                    <a:stretch>
+                      <a:fillRect/>
+                    </a:stretch>
+                  </pic:blipFill>
+                  <pic:spPr>
+                    <a:xfrm>
+                      <a:off x="0" y="0"/>
+                      <a:ext cx="6840855" cy="1606550"/>
+                    </a:xfrm>
+                    <a:prstGeom prst="rect">
+                      <a:avLst/>
+                    </a:prstGeom>
+                  </pic:spPr>
+                </pic:pic>
+              </a:graphicData>
+            </a:graphic>
+          </wp:inline>
+        </w:drawing>
+      </w:r>
+    </w:p>
+    <w:p>
+      <w:pPr>
+        <w:jc w:val="both"/>
+        <w:rPr>
+          <w:color w:val="000000" w:themeColor="text1"/>
+          <w:szCs w:val="28"/>
+        </w:rPr>
+      </w:pPr>
+      <w:r>
+        <w:rPr>
+          <w:color w:val="000000" w:themeColor="text1"/>
+          <w:szCs w:val="28"/>
+        </w:rPr>
+        <w:t>Phần này sẽ có danh sách khi mình tạo được thực đơn ngày và tuần</w:t>
+      </w:r>
+    </w:p>
+    <w:p>
+      <w:pPr>
+        <w:jc w:val="both"/>
+        <w:rPr>
+          <w:color w:val="000000" w:themeColor="text1"/>
+          <w:szCs w:val="28"/>
+        </w:rPr>
+      </w:pPr>
+      <w:r>
+        <w:rPr>
+          <w:color w:val="000000" w:themeColor="text1"/>
+          <w:szCs w:val="28"/>
+        </w:rPr>
+        <w:t>Phần 6: Quản lý nguồn xuất</w:t>
+      </w:r>
+    </w:p>
+    <w:p>
+      <w:pPr>
+        <w:jc w:val="both"/>
+        <w:rPr>
+          <w:color w:val="000000" w:themeColor="text1"/>
+          <w:szCs w:val="28"/>
+        </w:rPr>
+      </w:pPr>
+      <w:r>
+        <w:rPr>
+          <w:noProof/>
+        </w:rPr>
+        <w:lastRenderedPageBreak/>
+        <w:drawing>
+          <wp:inline distT="0" distB="0" distL="0" distR="0" wp14:anchorId="1DD54A31" wp14:editId="295886A7">
+            <wp:extent cx="6840855" cy="2200910"/>
+            <wp:effectExtent l="0" t="0" r="0" b="8890"/>
+            <wp:docPr id="22" name="Picture 22"/>
+            <wp:cNvGraphicFramePr>
+              <a:graphicFrameLocks xmlns:a="http://schemas.openxmlformats.org/drawingml/2006/main" noChangeAspect="1"/>
+            </wp:cNvGraphicFramePr>
+            <a:graphic xmlns:a="http://schemas.openxmlformats.org/drawingml/2006/main">
+              <a:graphicData uri="http://schemas.openxmlformats.org/drawingml/2006/picture">
+                <pic:pic xmlns:pic="http://schemas.openxmlformats.org/drawingml/2006/picture">
+                  <pic:nvPicPr>
+                    <pic:cNvPr id="1" name=""/>
+                    <pic:cNvPicPr/>
+                  </pic:nvPicPr>
+                  <pic:blipFill>
+                    <a:blip r:embed="rId23"/>
+                    <a:stretch>
+                      <a:fillRect/>
+                    </a:stretch>
+                  </pic:blipFill>
+                  <pic:spPr>
+                    <a:xfrm>
+                      <a:off x="0" y="0"/>
+                      <a:ext cx="6840855" cy="2200910"/>
+                    </a:xfrm>
+                    <a:prstGeom prst="rect">
+                      <a:avLst/>
+                    </a:prstGeom>
+                  </pic:spPr>
+                </pic:pic>
+              </a:graphicData>
+            </a:graphic>
+          </wp:inline>
+        </w:drawing>
+      </w:r>
+    </w:p>
+    <w:p>
+      <w:pPr>
+        <w:jc w:val="both"/>
+        <w:rPr>
+          <w:color w:val="000000" w:themeColor="text1"/>
+          <w:szCs w:val="28"/>
+        </w:rPr>
+      </w:pPr>
+      <w:r>
+        <w:rPr>
+          <w:color w:val="000000" w:themeColor="text1"/>
+          <w:szCs w:val="28"/>
+        </w:rPr>
+        <w:t>Quản lý nguồn xuất em cứ làm theo bảng này cho anh</w:t>
+      </w:r>
+    </w:p>
+    <w:p>
+      <w:pPr>
+        <w:jc w:val="both"/>
+        <w:rPr>
+          <w:color w:val="000000" w:themeColor="text1"/>
+          <w:szCs w:val="28"/>
+        </w:rPr>
+      </w:pPr>
+      <w:r>
+        <w:rPr>
+          <w:color w:val="000000" w:themeColor="text1"/>
+          <w:szCs w:val="28"/>
+        </w:rPr>
+        <w:t>Cho thêm vào vị trí số 1 tổng hợp trong tháng đó</w:t>
+      </w:r>
+    </w:p>
+    <w:p>
+      <w:pPr>
+        <w:jc w:val="both"/>
+        <w:rPr>
+          <w:color w:val="000000" w:themeColor="text1"/>
+          <w:szCs w:val="28"/>
+        </w:rPr>
+      </w:pPr>
+      <w:r>
+        <w:rPr>
+          <w:color w:val="000000" w:themeColor="text1"/>
+          <w:szCs w:val="28"/>
+        </w:rPr>
+        <w:t xml:space="preserve">Rode: </w:t>
+      </w:r>
+      <w:r>
+        <w:rPr>
+          <w:color w:val="000000" w:themeColor="text1"/>
+          <w:szCs w:val="28"/>
+        </w:rPr>
+        <w:t>cột tên LTTP xuất phát từ các món của thực đơn sẽ có từng nguyên liệu</w:t>
+      </w:r>
+    </w:p>
+    <w:p>
+      <w:pPr>
+        <w:jc w:val="both"/>
+        <w:rPr>
+          <w:color w:val="000000" w:themeColor="text1"/>
+          <w:szCs w:val="28"/>
+        </w:rPr>
+      </w:pPr>
+      <w:r>
+        <w:rPr>
+          <w:color w:val="000000" w:themeColor="text1"/>
+          <w:szCs w:val="28"/>
+        </w:rPr>
+        <w:t>T</w:t>
+      </w:r>
+      <w:r>
+        <w:rPr>
+          <w:color w:val="000000" w:themeColor="text1"/>
+          <w:szCs w:val="28"/>
+        </w:rPr>
+        <w:t xml:space="preserve">rạm trưởng: sẽ nhập đơn giá </w:t>
+      </w:r>
+    </w:p>
+    <w:p>
+      <w:pPr>
+        <w:jc w:val="both"/>
+        <w:rPr>
+          <w:color w:val="000000" w:themeColor="text1"/>
+          <w:szCs w:val="28"/>
+        </w:rPr>
+      </w:pPr>
+      <w:r>
+        <w:rPr>
+          <w:color w:val="000000" w:themeColor="text1"/>
+          <w:szCs w:val="28"/>
+        </w:rPr>
+        <w:t>Quản lý bếp (trợ lý tiểu đoàn) sẽ nhập tay cột người ăn và số lượng từng LTTP để cấp cho các đơn vị</w:t>
+      </w:r>
+    </w:p>
+    <w:p>
+      <w:pPr>
+        <w:jc w:val="both"/>
+        <w:rPr>
+          <w:color w:val="000000" w:themeColor="text1"/>
+          <w:szCs w:val="28"/>
+        </w:rPr>
+      </w:pPr>
+    </w:p>
+    <w:p>
+      <w:pPr>
+        <w:jc w:val="both"/>
+        <w:rPr>
+          <w:color w:val="000000" w:themeColor="text1"/>
+          <w:szCs w:val="28"/>
+        </w:rPr>
+      </w:pPr>
+      <w:r>
+        <w:rPr>
+          <w:color w:val="000000" w:themeColor="text1"/>
+          <w:szCs w:val="28"/>
+        </w:rPr>
+        <w:t>Phần</w:t>
+      </w:r>
+      <w:r>
+        <w:rPr>
+          <w:color w:val="000000" w:themeColor="text1"/>
+          <w:szCs w:val="28"/>
+        </w:rPr>
+        <w:t xml:space="preserve"> 7:</w:t>
+      </w:r>
+      <w:r>
+        <w:rPr>
+          <w:color w:val="000000" w:themeColor="text1"/>
+          <w:szCs w:val="28"/>
+        </w:rPr>
+        <w:t xml:space="preserve"> Thư viện dữ liệu</w:t>
+      </w:r>
+      <w:r>
+        <w:rPr>
+          <w:color w:val="000000" w:themeColor="text1"/>
+          <w:szCs w:val="28"/>
+        </w:rPr>
+        <w:t xml:space="preserve"> </w:t>
+      </w:r>
+    </w:p>
+    <w:p>
+      <w:pPr>
+        <w:jc w:val="both"/>
+        <w:rPr>
+          <w:color w:val="000000" w:themeColor="text1"/>
+          <w:szCs w:val="28"/>
+        </w:rPr>
+      </w:pPr>
+      <w:r>
+        <w:rPr>
+          <w:color w:val="000000" w:themeColor="text1"/>
+          <w:szCs w:val="28"/>
+        </w:rPr>
+        <w:t>Rode: Chỉ trợ lý lữ đoàn mới chỉnh sửa được</w:t>
+      </w:r>
+    </w:p>
+    <w:p>
+      <w:pPr>
+        <w:jc w:val="both"/>
+        <w:rPr>
+          <w:color w:val="000000" w:themeColor="text1"/>
+          <w:szCs w:val="28"/>
+        </w:rPr>
+      </w:pPr>
+      <w:r>
+        <w:rPr>
+          <w:noProof/>
+        </w:rPr>
+        <w:drawing>
+          <wp:inline distT="0" distB="0" distL="0" distR="0" wp14:anchorId="5AE957A5" wp14:editId="32BBC3B0">
+            <wp:extent cx="6840855" cy="3263900"/>
+            <wp:effectExtent l="0" t="0" r="0" b="0"/>
+            <wp:docPr id="15" name="Picture 15"/>
+            <wp:cNvGraphicFramePr>
+              <a:graphicFrameLocks xmlns:a="http://schemas.openxmlformats.org/drawingml/2006/main" noChangeAspect="1"/>
+            </wp:cNvGraphicFramePr>
+            <a:graphic xmlns:a="http://schemas.openxmlformats.org/drawingml/2006/main">
+              <a:graphicData uri="http://schemas.openxmlformats.org/drawingml/2006/picture">
+                <pic:pic xmlns:pic="http://schemas.openxmlformats.org/drawingml/2006/picture">
+                  <pic:nvPicPr>
+                    <pic:cNvPr id="1" name=""/>
+                    <pic:cNvPicPr/>
+                  </pic:nvPicPr>
+                  <pic:blipFill>
+                    <a:blip r:embed="rId24"/>
+                    <a:stretch>
+                      <a:fillRect/>
+                    </a:stretch>
+                  </pic:blipFill>
+                  <pic:spPr>
+                    <a:xfrm>
+                      <a:off x="0" y="0"/>
+                      <a:ext cx="6840855" cy="3263900"/>
+                    </a:xfrm>
+                    <a:prstGeom prst="rect">
+                      <a:avLst/>
+                    </a:prstGeom>
+                  </pic:spPr>
+                </pic:pic>
+              </a:graphicData>
+            </a:graphic>
+          </wp:inline>
+        </w:drawing>
+      </w:r>
+    </w:p>
+    <w:p>
+      <w:pPr>
+        <w:jc w:val="both"/>
+        <w:rPr>
+          <w:color w:val="000000" w:themeColor="text1"/>
+          <w:szCs w:val="28"/>
+        </w:rPr>
+      </w:pPr>
+      <w:r>
+        <w:rPr>
+          <w:color w:val="000000" w:themeColor="text1"/>
+          <w:szCs w:val="28"/>
+        </w:rPr>
+        <w:t>Chưa có tính năng xóa</w:t>
+      </w:r>
+    </w:p>
+    <w:p>
+      <w:pPr>
+        <w:jc w:val="both"/>
+        <w:rPr>
+          <w:color w:val="000000" w:themeColor="text1"/>
+          <w:szCs w:val="28"/>
+        </w:rPr>
+      </w:pPr>
+      <w:r>
+        <w:rPr>
+          <w:noProof/>
+        </w:rPr>
+        <w:lastRenderedPageBreak/>
+        <w:drawing>
+          <wp:inline distT="0" distB="0" distL="0" distR="0" wp14:anchorId="5B5D3C5A" wp14:editId="19753C7B">
+            <wp:extent cx="6840855" cy="2661285"/>
+            <wp:effectExtent l="0" t="0" r="0" b="5715"/>
+            <wp:docPr id="18" name="Picture 18"/>
+            <wp:cNvGraphicFramePr>
+              <a:graphicFrameLocks xmlns:a="http://schemas.openxmlformats.org/drawingml/2006/main" noChangeAspect="1"/>
+            </wp:cNvGraphicFramePr>
+            <a:graphic xmlns:a="http://schemas.openxmlformats.org/drawingml/2006/main">
+              <a:graphicData uri="http://schemas.openxmlformats.org/drawingml/2006/picture">
+                <pic:pic xmlns:pic="http://schemas.openxmlformats.org/drawingml/2006/picture">
+                  <pic:nvPicPr>
+                    <pic:cNvPr id="1" name=""/>
+                    <pic:cNvPicPr/>
+                  </pic:nvPicPr>
+                  <pic:blipFill>
+                    <a:blip r:embed="rId25"/>
+                    <a:stretch>
+                      <a:fillRect/>
+                    </a:stretch>
+                  </pic:blipFill>
+                  <pic:spPr>
+                    <a:xfrm>
+                      <a:off x="0" y="0"/>
+                      <a:ext cx="6840855" cy="2661285"/>
+                    </a:xfrm>
+                    <a:prstGeom prst="rect">
+                      <a:avLst/>
+                    </a:prstGeom>
+                  </pic:spPr>
+                </pic:pic>
+              </a:graphicData>
+            </a:graphic>
+          </wp:inline>
+        </w:drawing>
+      </w:r>
+    </w:p>
+    <w:p>
+      <w:pPr>
+        <w:jc w:val="both"/>
+        <w:rPr>
+          <w:color w:val="000000" w:themeColor="text1"/>
+          <w:szCs w:val="28"/>
+        </w:rPr>
+      </w:pPr>
+      <w:r>
+        <w:rPr>
+          <w:color w:val="000000" w:themeColor="text1"/>
+          <w:szCs w:val="28"/>
+        </w:rPr>
+        <w:t>Cũng chưa có tính năng xóa</w:t>
+      </w:r>
+    </w:p>
+    <w:p>
+      <w:pPr>
+        <w:jc w:val="both"/>
+        <w:rPr>
+          <w:color w:val="000000" w:themeColor="text1"/>
+          <w:szCs w:val="28"/>
+        </w:rPr>
+      </w:pPr>
+      <w:r>
+        <w:rPr>
+          <w:color w:val="000000" w:themeColor="text1"/>
+          <w:szCs w:val="28"/>
+        </w:rPr>
+        <w:t>Xóa cột số 1 đi.</w:t>
+      </w:r>
+      <w:r>
+        <w:rPr>
+          <w:color w:val="000000" w:themeColor="text1"/>
+          <w:szCs w:val="28"/>
+        </w:rPr>
+        <w:t xml:space="preserve"> </w:t>
+      </w:r>
+    </w:p>
+    <w:p>
+      <w:pPr>
+        <w:jc w:val="both"/>
+        <w:rPr>
+          <w:color w:val="000000" w:themeColor="text1"/>
+          <w:szCs w:val="28"/>
+        </w:rPr>
+      </w:pPr>
+      <w:r>
+        <w:rPr>
+          <w:color w:val="000000" w:themeColor="text1"/>
+          <w:szCs w:val="28"/>
+        </w:rPr>
+        <w:t>Số lượng mục cũng xóa</w:t>
+      </w:r>
+    </w:p>
+    <w:p>
+      <w:pPr>
+        <w:jc w:val="both"/>
+        <w:rPr>
+          <w:color w:val="000000" w:themeColor="text1"/>
+          <w:szCs w:val="28"/>
+        </w:rPr>
+      </w:pPr>
+      <w:r>
+        <w:rPr>
+          <w:color w:val="000000" w:themeColor="text1"/>
+          <w:szCs w:val="28"/>
+        </w:rPr>
+        <w:t xml:space="preserve">Và khi mình click vào vị trí số 2 sẽ hiện lên một bảng </w:t>
+      </w:r>
+      <w:r>
+        <w:rPr>
+          <w:color w:val="000000" w:themeColor="text1"/>
+          <w:szCs w:val="28"/>
+        </w:rPr>
+        <w:t>Tên LTTP-CHẤT ĐỐT mà đã tổng hợp ở mục 3</w:t>
+      </w:r>
+      <w:r>
+        <w:rPr>
+          <w:color w:val="000000" w:themeColor="text1"/>
+          <w:szCs w:val="28"/>
+        </w:rPr>
+        <w:t>.</w:t>
+      </w:r>
+    </w:p>
+    <w:p>
+      <w:pPr>
+        <w:jc w:val="both"/>
+        <w:rPr>
+          <w:color w:val="000000" w:themeColor="text1"/>
+          <w:szCs w:val="28"/>
+        </w:rPr>
+      </w:pPr>
+      <w:r>
+        <w:rPr>
+          <w:noProof/>
+        </w:rPr>
+        <w:drawing>
+          <wp:inline distT="0" distB="0" distL="0" distR="0" wp14:anchorId="4F6268F3" wp14:editId="61F4CBB8">
+            <wp:extent cx="6229350" cy="3314700"/>
+            <wp:effectExtent l="0" t="0" r="0" b="0"/>
+            <wp:docPr id="19" name="Picture 19"/>
+            <wp:cNvGraphicFramePr>
+              <a:graphicFrameLocks xmlns:a="http://schemas.openxmlformats.org/drawingml/2006/main" noChangeAspect="1"/>
+            </wp:cNvGraphicFramePr>
+            <a:graphic xmlns:a="http://schemas.openxmlformats.org/drawingml/2006/main">
+              <a:graphicData uri="http://schemas.openxmlformats.org/drawingml/2006/picture">
+                <pic:pic xmlns:pic="http://schemas.openxmlformats.org/drawingml/2006/picture">
+                  <pic:nvPicPr>
+                    <pic:cNvPr id="1" name=""/>
+                    <pic:cNvPicPr/>
+                  </pic:nvPicPr>
+                  <pic:blipFill>
+                    <a:blip r:embed="rId26"/>
+                    <a:stretch>
+                      <a:fillRect/>
+                    </a:stretch>
+                  </pic:blipFill>
+                  <pic:spPr>
+                    <a:xfrm>
+                      <a:off x="0" y="0"/>
+                      <a:ext cx="6229350" cy="3314700"/>
+                    </a:xfrm>
+                    <a:prstGeom prst="rect">
+                      <a:avLst/>
+                    </a:prstGeom>
+                  </pic:spPr>
+                </pic:pic>
+              </a:graphicData>
+            </a:graphic>
+          </wp:inline>
+        </w:drawing>
+      </w:r>
+    </w:p>
+    <w:p>
+      <w:pPr>
+        <w:jc w:val="both"/>
+        <w:rPr>
+          <w:color w:val="FF0000"/>
+          <w:szCs w:val="28"/>
+        </w:rPr>
+      </w:pPr>
+      <w:r>
+        <w:rPr>
+          <w:color w:val="FF0000"/>
+          <w:szCs w:val="28"/>
+        </w:rPr>
+        <w:t>Cái này mới chỉ thêm được 1 nguyên liệu mà một món ăn có nhiều nguyên liệu mới chế biến được</w:t>
+      </w:r>
     </w:p>
     <w:p>
       <w:pPr>

</xml_diff>